<commit_message>
Complete report to lab4 RMP
</commit_message>
<xml_diff>
--- a/6semestr/RMP/ЛР4_Черняев_ИС-17-2.docx
+++ b/6semestr/RMP/ЛР4_Черняев_ИС-17-2.docx
@@ -182,32 +182,15 @@
           <w:rFonts w:cs="Times New Roman"/>
           <w:szCs w:val="28"/>
         </w:rPr>
-        <w:t>3</w:t>
+        <w:t>4</w:t>
       </w:r>
     </w:p>
     <w:p>
       <w:pPr>
         <w:jc w:val="center"/>
-        <w:rPr>
-          <w:rFonts w:cs="Times New Roman"/>
-          <w:szCs w:val="28"/>
-        </w:rPr>
-      </w:pPr>
-      <w:r>
-        <w:t xml:space="preserve">Работа с ресурсами в ОС </w:t>
-      </w:r>
-      <w:r>
-        <w:rPr>
-          <w:lang w:val="en-US"/>
-        </w:rPr>
-        <w:t>Android</w:t>
-      </w:r>
-      <w:r>
-        <w:rPr>
-          <w:rFonts w:cs="Times New Roman"/>
-          <w:szCs w:val="28"/>
-        </w:rPr>
-        <w:t xml:space="preserve"> </w:t>
+      </w:pPr>
+      <w:r>
+        <w:t xml:space="preserve">Исследование датчиков в ОС Android </w:t>
       </w:r>
     </w:p>
     <w:p>
@@ -636,16 +619,8 @@
         <w:rPr>
           <w:caps w:val="0"/>
         </w:rPr>
-        <w:t>Изучить организацию хранения различных типов ресурсов приложения Android и исследовать возможности их использования.</w:t>
-      </w:r>
-    </w:p>
-    <w:p>
-      <w:pPr>
-        <w:pStyle w:val="ad"/>
-        <w:rPr>
-          <w:caps w:val="0"/>
-        </w:rPr>
-      </w:pPr>
+        <w:t>Исследование процесса разработки практического мобильного приложения с использованием датчиков.</w:t>
+      </w:r>
     </w:p>
     <w:p>
       <w:pPr>
@@ -678,7 +653,13 @@
         <w:rPr>
           <w:caps w:val="0"/>
         </w:rPr>
-        <w:t>Вариант – 18 (6)</w:t>
+        <w:t>Вариант – 18 (8</w:t>
+      </w:r>
+      <w:r>
+        <w:rPr>
+          <w:caps w:val="0"/>
+        </w:rPr>
+        <w:t>)</w:t>
       </w:r>
     </w:p>
     <w:p>
@@ -702,7 +683,13 @@
         <w:rPr>
           <w:caps w:val="0"/>
         </w:rPr>
-        <w:t>Модифицировать проект приложения, разработанного в предыдущих лабораторных работах (либо же создать новое произвольное приложение), задействовав нем ресурсы в соответствии с вариантом задания.</w:t>
+        <w:t>Выполнить задание по варианту</w:t>
+      </w:r>
+      <w:r>
+        <w:rPr>
+          <w:caps w:val="0"/>
+        </w:rPr>
+        <w:t>.</w:t>
       </w:r>
     </w:p>
     <w:p>
@@ -717,112 +704,61 @@
       <w:tblPr>
         <w:tblStyle w:val="ac"/>
         <w:tblW w:w="0" w:type="auto"/>
+        <w:tblInd w:w="720" w:type="dxa"/>
         <w:tblLook w:val="04A0" w:firstRow="1" w:lastRow="0" w:firstColumn="1" w:lastColumn="0" w:noHBand="0" w:noVBand="1"/>
       </w:tblPr>
       <w:tblGrid>
-        <w:gridCol w:w="4651"/>
-        <w:gridCol w:w="4694"/>
+        <w:gridCol w:w="1035"/>
+        <w:gridCol w:w="7590"/>
       </w:tblGrid>
       <w:tr>
         <w:tc>
           <w:tcPr>
-            <w:tcW w:w="4651" w:type="dxa"/>
+            <w:tcW w:w="1089" w:type="dxa"/>
           </w:tcPr>
           <w:p>
             <w:pPr>
-              <w:pStyle w:val="af3"/>
-              <w:shd w:val="clear" w:color="auto" w:fill="auto"/>
-              <w:spacing w:line="240" w:lineRule="auto"/>
-              <w:ind w:firstLine="0"/>
-              <w:jc w:val="center"/>
+              <w:tabs>
+                <w:tab w:val="left" w:pos="196"/>
+              </w:tabs>
+              <w:rPr>
+                <w:rFonts w:eastAsia="Times New Roman" w:cs="Times New Roman"/>
+                <w:color w:val="000000"/>
+                <w:szCs w:val="28"/>
+              </w:rPr>
             </w:pPr>
             <w:r>
-              <w:t>№ варианта</w:t>
+              <w:rPr>
+                <w:rFonts w:eastAsia="Times New Roman" w:cs="Times New Roman"/>
+                <w:color w:val="000000"/>
+                <w:szCs w:val="28"/>
+              </w:rPr>
+              <w:t>8</w:t>
             </w:r>
           </w:p>
         </w:tc>
         <w:tc>
           <w:tcPr>
-            <w:tcW w:w="4694" w:type="dxa"/>
+            <w:tcW w:w="8045" w:type="dxa"/>
           </w:tcPr>
           <w:p>
             <w:pPr>
-              <w:pStyle w:val="af3"/>
-              <w:shd w:val="clear" w:color="auto" w:fill="auto"/>
-              <w:spacing w:line="240" w:lineRule="auto"/>
-              <w:ind w:firstLine="0"/>
-              <w:jc w:val="center"/>
-            </w:pPr>
-            <w:r>
-              <w:t>Тип ресурса, который требуется использовать в проекте</w:t>
-            </w:r>
-          </w:p>
-        </w:tc>
-      </w:tr>
-      <w:tr>
-        <w:tc>
-          <w:tcPr>
-            <w:tcW w:w="4651" w:type="dxa"/>
-          </w:tcPr>
-          <w:p>
-            <w:pPr>
-              <w:pStyle w:val="af3"/>
-              <w:shd w:val="clear" w:color="auto" w:fill="auto"/>
-              <w:spacing w:line="240" w:lineRule="auto"/>
-              <w:ind w:firstLine="0"/>
-              <w:jc w:val="center"/>
-            </w:pPr>
-            <w:r>
-              <w:t>6</w:t>
-            </w:r>
-          </w:p>
-        </w:tc>
-        <w:tc>
-          <w:tcPr>
-            <w:tcW w:w="4694" w:type="dxa"/>
-          </w:tcPr>
-          <w:p>
-            <w:pPr>
-              <w:pStyle w:val="af3"/>
-              <w:spacing w:line="240" w:lineRule="auto"/>
-              <w:ind w:firstLine="0"/>
+              <w:tabs>
+                <w:tab w:val="left" w:pos="196"/>
+              </w:tabs>
               <w:rPr>
-                <w:lang w:val="en-US"/>
+                <w:rFonts w:eastAsia="Times New Roman" w:cs="Times New Roman"/>
+                <w:color w:val="000000"/>
+                <w:szCs w:val="28"/>
               </w:rPr>
             </w:pPr>
             <w:r>
               <w:rPr>
-                <w:lang w:val="en-US"/>
+                <w:rFonts w:eastAsia="Times New Roman" w:cs="Times New Roman"/>
+                <w:color w:val="000000"/>
+                <w:szCs w:val="28"/>
               </w:rPr>
-              <w:t>Inset</w:t>
-            </w:r>
-            <w:r>
-              <w:rPr>
-                <w:lang w:val="en-US"/>
-              </w:rPr>
-              <w:t xml:space="preserve"> Drawable;</w:t>
-            </w:r>
-            <w:r>
-              <w:rPr>
-                <w:lang w:val="en-US"/>
-              </w:rPr>
-              <w:t xml:space="preserve"> </w:t>
-            </w:r>
-          </w:p>
-          <w:p>
-            <w:pPr>
-              <w:pStyle w:val="af3"/>
-              <w:spacing w:line="240" w:lineRule="auto"/>
-              <w:ind w:firstLine="0"/>
-              <w:rPr>
-                <w:lang w:val="en-US"/>
-              </w:rPr>
-            </w:pPr>
-            <w:r>
-              <w:rPr>
-                <w:lang w:val="en-US"/>
-              </w:rPr>
-              <w:t>Nine Patch Images</w:t>
+              <w:t>Создать приложение, которое подсчитывает скорость вращения смартфона вокруг своей оси</w:t>
             </w:r>
           </w:p>
         </w:tc>
@@ -834,13 +770,11 @@
         <w:jc w:val="both"/>
         <w:rPr>
           <w:caps w:val="0"/>
-          <w:lang w:val="en-US"/>
         </w:rPr>
       </w:pPr>
       <w:r>
         <w:rPr>
           <w:caps w:val="0"/>
-          <w:lang w:val="en-US"/>
         </w:rPr>
         <w:t xml:space="preserve"> </w:t>
       </w:r>
@@ -878,25 +812,19 @@
         <w:rPr>
           <w:caps w:val="0"/>
         </w:rPr>
-        <w:t>Модифицируем</w:t>
+        <w:t>Создадим</w:t>
       </w:r>
       <w:r>
         <w:rPr>
           <w:caps w:val="0"/>
         </w:rPr>
-        <w:t xml:space="preserve"> проект приложения, разработанного в </w:t>
+        <w:t xml:space="preserve"> приложение, которое подсчитывает скорость вращения смартфона вокруг своей оси</w:t>
       </w:r>
       <w:r>
         <w:rPr>
           <w:caps w:val="0"/>
         </w:rPr>
-        <w:t>предыдущих лабораторных работах</w:t>
-      </w:r>
-      <w:r>
-        <w:rPr>
-          <w:caps w:val="0"/>
-        </w:rPr>
-        <w:t>, задействовав нем ресурсы в соответствии с вариантом задания.</w:t>
+        <w:t>.</w:t>
       </w:r>
     </w:p>
     <w:p>
@@ -911,489 +839,506 @@
     </w:p>
     <w:p>
       <w:pPr>
-        <w:pStyle w:val="ad"/>
-        <w:ind w:left="709"/>
-        <w:jc w:val="both"/>
-        <w:rPr>
-          <w:caps w:val="0"/>
-          <w:lang w:val="en-US"/>
-        </w:rPr>
-      </w:pPr>
-      <w:r>
-        <w:rPr>
-          <w:caps w:val="0"/>
-        </w:rPr>
-        <w:t>Программное использование</w:t>
-      </w:r>
-      <w:r>
-        <w:rPr>
-          <w:caps w:val="0"/>
-          <w:lang w:val="en-US"/>
-        </w:rPr>
-        <w:t>:</w:t>
-      </w:r>
-    </w:p>
-    <w:p>
-      <w:pPr>
-        <w:pStyle w:val="ad"/>
-        <w:jc w:val="both"/>
-        <w:rPr>
-          <w:caps w:val="0"/>
-          <w:lang w:val="en-US"/>
-        </w:rPr>
-      </w:pPr>
-    </w:p>
-    <w:p>
-      <w:pPr>
         <w:pStyle w:val="af"/>
+        <w:ind w:left="0"/>
         <w:jc w:val="left"/>
-        <w:rPr>
-          <w:rFonts w:eastAsia="Times New Roman"/>
-        </w:rPr>
-      </w:pPr>
-      <w:r>
-        <w:rPr>
-          <w:rFonts w:eastAsia="Times New Roman"/>
-        </w:rPr>
-        <w:t>Drawable img1 = getResources().getDrawable(R.drawable.</w:t>
-      </w:r>
-      <w:r>
-        <w:rPr>
-          <w:rFonts w:eastAsia="Times New Roman"/>
+      </w:pPr>
+      <w:r>
+        <w:t>package com.example.lab4;</w:t>
+      </w:r>
+      <w:r>
+        <w:br/>
+      </w:r>
+      <w:r>
+        <w:br/>
+        <w:t>import java.util.Timer;</w:t>
+      </w:r>
+      <w:r>
+        <w:br/>
+        <w:t>import java.util.TimerTask;</w:t>
+      </w:r>
+      <w:r>
+        <w:br/>
+      </w:r>
+      <w:r>
+        <w:br/>
+        <w:t>import android.app.Activity;</w:t>
+      </w:r>
+      <w:r>
+        <w:br/>
+        <w:t>import android.hardware.Sensor;</w:t>
+      </w:r>
+      <w:r>
+        <w:br/>
+        <w:t>import android.hardware.SensorEvent;</w:t>
+      </w:r>
+      <w:r>
+        <w:br/>
+        <w:t>import android.hardware.SensorEventListener;</w:t>
+      </w:r>
+      <w:r>
+        <w:br/>
+        <w:t>import android.hardware.SensorManager;</w:t>
+      </w:r>
+      <w:r>
+        <w:br/>
+        <w:t>import android.os.Bundle;</w:t>
+      </w:r>
+      <w:r>
+        <w:br/>
+        <w:t>import android.widget.TextView;</w:t>
+      </w:r>
+      <w:r>
+        <w:br/>
+      </w:r>
+      <w:r>
+        <w:br/>
+        <w:t>public class MainActivity extends Activity {</w:t>
+      </w:r>
+      <w:r>
+        <w:br/>
+      </w:r>
+      <w:r>
+        <w:br/>
+        <w:t xml:space="preserve">    TextView tvText;</w:t>
+      </w:r>
+      <w:r>
+        <w:br/>
+        <w:t xml:space="preserve">    SensorManager sensorManager;</w:t>
+      </w:r>
+      <w:r>
+        <w:br/>
+        <w:t xml:space="preserve">    Sensor sensorAccel;</w:t>
+      </w:r>
+      <w:r>
+        <w:br/>
+        <w:t xml:space="preserve">    Sensor sensorLinAccel;</w:t>
+      </w:r>
+      <w:r>
+        <w:br/>
+        <w:t xml:space="preserve">    Sensor sensorGravity;</w:t>
+      </w:r>
+      <w:r>
+        <w:br/>
+      </w:r>
+      <w:r>
+        <w:br/>
+        <w:t xml:space="preserve">    StringBuilder sb = new StringBuilder();</w:t>
+      </w:r>
+      <w:r>
+        <w:br/>
+      </w:r>
+      <w:r>
+        <w:br/>
+        <w:t xml:space="preserve">    Timer timer;</w:t>
+      </w:r>
+      <w:r>
+        <w:br/>
+      </w:r>
+      <w:r>
+        <w:br/>
+        <w:t xml:space="preserve">    @Override</w:t>
+      </w:r>
+      <w:r>
+        <w:br/>
+        <w:t xml:space="preserve">    protected void onCreate(Bundle savedInstanceState) {</w:t>
+      </w:r>
+      <w:r>
+        <w:br/>
+        <w:t xml:space="preserve">        super.onCreate(savedInstanceState);</w:t>
+      </w:r>
+      <w:r>
+        <w:br/>
+        <w:t xml:space="preserve">        setContentView(R.layout.</w:t>
+      </w:r>
+      <w:r>
+        <w:rPr>
           <w:i/>
           <w:iCs/>
-          <w:color w:val="9876AA"/>
-        </w:rPr>
-        <w:t>first</w:t>
-      </w:r>
-      <w:r>
-        <w:rPr>
-          <w:rFonts w:eastAsia="Times New Roman"/>
-        </w:rPr>
-        <w:t>)</w:t>
-      </w:r>
-      <w:r>
-        <w:rPr>
-          <w:rFonts w:eastAsia="Times New Roman"/>
-          <w:color w:val="CC7832"/>
-        </w:rPr>
-        <w:t>;</w:t>
-      </w:r>
-      <w:r>
-        <w:rPr>
-          <w:rFonts w:eastAsia="Times New Roman"/>
-          <w:color w:val="CC7832"/>
-        </w:rPr>
-        <w:br/>
-      </w:r>
-      <w:r>
-        <w:rPr>
-          <w:rFonts w:eastAsia="Times New Roman"/>
-        </w:rPr>
-        <w:t>ImageView imgView1</w:t>
-      </w:r>
-      <w:r>
-        <w:rPr>
-          <w:rFonts w:eastAsia="Times New Roman"/>
-          <w:color w:val="CC7832"/>
-        </w:rPr>
-        <w:t>;</w:t>
-      </w:r>
-      <w:r>
-        <w:rPr>
-          <w:rFonts w:eastAsia="Times New Roman"/>
-          <w:color w:val="CC7832"/>
-        </w:rPr>
-        <w:br/>
-      </w:r>
-      <w:r>
-        <w:rPr>
-          <w:rFonts w:eastAsia="Times New Roman"/>
-        </w:rPr>
-        <w:t>imgView1 = findViewById(R.id.</w:t>
-      </w:r>
-      <w:r>
-        <w:rPr>
-          <w:rFonts w:eastAsia="Times New Roman"/>
+        </w:rPr>
+        <w:t>activity_main</w:t>
+      </w:r>
+      <w:r>
+        <w:t>);</w:t>
+      </w:r>
+      <w:r>
+        <w:br/>
+        <w:t xml:space="preserve">        tvText = (TextView) findViewById(R.id.</w:t>
+      </w:r>
+      <w:r>
+        <w:rPr>
           <w:i/>
           <w:iCs/>
-          <w:color w:val="9876AA"/>
-        </w:rPr>
-        <w:t>imageView</w:t>
-      </w:r>
-      <w:r>
-        <w:rPr>
-          <w:rFonts w:eastAsia="Times New Roman"/>
-        </w:rPr>
-        <w:t>)</w:t>
-      </w:r>
-      <w:r>
-        <w:rPr>
-          <w:rFonts w:eastAsia="Times New Roman"/>
-          <w:color w:val="CC7832"/>
-        </w:rPr>
-        <w:t>;</w:t>
-      </w:r>
-      <w:r>
-        <w:rPr>
-          <w:rFonts w:eastAsia="Times New Roman"/>
-          <w:color w:val="CC7832"/>
-        </w:rPr>
-        <w:br/>
-      </w:r>
-      <w:r>
-        <w:rPr>
-          <w:rFonts w:eastAsia="Times New Roman"/>
-        </w:rPr>
-        <w:t>imgView1.setImageDrawable(img1)</w:t>
-      </w:r>
-      <w:r>
-        <w:rPr>
-          <w:rFonts w:eastAsia="Times New Roman"/>
-          <w:color w:val="CC7832"/>
-        </w:rPr>
-        <w:t>;</w:t>
-      </w:r>
-      <w:r>
-        <w:rPr>
-          <w:rFonts w:eastAsia="Times New Roman"/>
-          <w:color w:val="CC7832"/>
-        </w:rPr>
-        <w:br/>
-      </w:r>
-      <w:r>
-        <w:rPr>
-          <w:rFonts w:eastAsia="Times New Roman"/>
-          <w:color w:val="CC7832"/>
-        </w:rPr>
-        <w:br/>
-      </w:r>
-      <w:r>
-        <w:rPr>
-          <w:rFonts w:eastAsia="Times New Roman"/>
-        </w:rPr>
-        <w:t>Drawable img2 = getResources().getDrawable(R.drawable.</w:t>
-      </w:r>
-      <w:r>
-        <w:rPr>
-          <w:rFonts w:eastAsia="Times New Roman"/>
+        </w:rPr>
+        <w:t>tvText</w:t>
+      </w:r>
+      <w:r>
+        <w:t>);</w:t>
+      </w:r>
+      <w:r>
+        <w:br/>
+        <w:t xml:space="preserve">        sensorManager = (SensorManager) getSystemService(</w:t>
+      </w:r>
+      <w:r>
+        <w:rPr>
           <w:i/>
           <w:iCs/>
-          <w:color w:val="9876AA"/>
-        </w:rPr>
-        <w:t>second</w:t>
-      </w:r>
-      <w:r>
-        <w:rPr>
-          <w:rFonts w:eastAsia="Times New Roman"/>
-        </w:rPr>
-        <w:t>)</w:t>
-      </w:r>
-      <w:r>
-        <w:rPr>
-          <w:rFonts w:eastAsia="Times New Roman"/>
-          <w:color w:val="CC7832"/>
-        </w:rPr>
-        <w:t>;</w:t>
-      </w:r>
-      <w:r>
-        <w:rPr>
-          <w:rFonts w:eastAsia="Times New Roman"/>
-          <w:color w:val="CC7832"/>
-        </w:rPr>
-        <w:br/>
-      </w:r>
-      <w:r>
-        <w:rPr>
-          <w:rFonts w:eastAsia="Times New Roman"/>
-        </w:rPr>
-        <w:t>ImageView imgView2</w:t>
-      </w:r>
-      <w:r>
-        <w:rPr>
-          <w:rFonts w:eastAsia="Times New Roman"/>
-          <w:color w:val="CC7832"/>
-        </w:rPr>
-        <w:t>;</w:t>
-      </w:r>
-      <w:r>
-        <w:rPr>
-          <w:rFonts w:eastAsia="Times New Roman"/>
-          <w:color w:val="CC7832"/>
-        </w:rPr>
-        <w:br/>
-      </w:r>
-      <w:r>
-        <w:rPr>
-          <w:rFonts w:eastAsia="Times New Roman"/>
-        </w:rPr>
-        <w:t>imgView2=</w:t>
-      </w:r>
-      <w:r>
-        <w:rPr>
-          <w:rFonts w:eastAsia="Times New Roman"/>
-        </w:rPr>
-        <w:t>findViewById(R.id.</w:t>
-      </w:r>
-      <w:r>
-        <w:rPr>
-          <w:rFonts w:eastAsia="Times New Roman"/>
+        </w:rPr>
+        <w:t>SENSOR_SERVICE</w:t>
+      </w:r>
+      <w:r>
+        <w:t>);</w:t>
+      </w:r>
+      <w:r>
+        <w:br/>
+        <w:t xml:space="preserve">        sensorAccel = sensorManager.getDefaultSensor(Sensor.</w:t>
+      </w:r>
+      <w:r>
+        <w:rPr>
           <w:i/>
           <w:iCs/>
-          <w:color w:val="9876AA"/>
-        </w:rPr>
-        <w:t>imageView2</w:t>
-      </w:r>
-      <w:r>
-        <w:rPr>
-          <w:rFonts w:eastAsia="Times New Roman"/>
-        </w:rPr>
-        <w:t>)</w:t>
-      </w:r>
-      <w:r>
-        <w:rPr>
-          <w:rFonts w:eastAsia="Times New Roman"/>
-          <w:color w:val="CC7832"/>
-        </w:rPr>
-        <w:t>;</w:t>
-      </w:r>
-      <w:r>
-        <w:rPr>
-          <w:rFonts w:eastAsia="Times New Roman"/>
-          <w:color w:val="CC7832"/>
-        </w:rPr>
-        <w:br/>
-      </w:r>
-      <w:r>
-        <w:rPr>
-          <w:rFonts w:eastAsia="Times New Roman"/>
-        </w:rPr>
-        <w:t>imgView2.setImageDrawable(img2)</w:t>
-      </w:r>
-      <w:r>
-        <w:rPr>
-          <w:rFonts w:eastAsia="Times New Roman"/>
-          <w:color w:val="CC7832"/>
-        </w:rPr>
-        <w:t>;</w:t>
-      </w:r>
-    </w:p>
-    <w:p>
-      <w:pPr>
-        <w:pStyle w:val="af"/>
-        <w:rPr>
-          <w:caps/>
-        </w:rPr>
-      </w:pPr>
+        </w:rPr>
+        <w:t>TYPE_ACCELEROMETER</w:t>
+      </w:r>
+      <w:r>
+        <w:t>);</w:t>
+      </w:r>
+      <w:r>
+        <w:br/>
+      </w:r>
+      <w:r>
+        <w:br/>
+        <w:t xml:space="preserve">    }</w:t>
+      </w:r>
+      <w:r>
+        <w:br/>
+      </w:r>
+      <w:r>
+        <w:br/>
+        <w:t xml:space="preserve">    @Override</w:t>
+      </w:r>
+      <w:r>
+        <w:br/>
+        <w:t xml:space="preserve">    protected void onResume() {</w:t>
+      </w:r>
+      <w:r>
+        <w:br/>
+      </w:r>
+      <w:r>
+        <w:lastRenderedPageBreak/>
+        <w:t xml:space="preserve">        super.onResume();</w:t>
+      </w:r>
+      <w:r>
+        <w:br/>
+        <w:t xml:space="preserve">        sensorManager.registerListener(listener, sensorAccel,</w:t>
+      </w:r>
+      <w:r>
+        <w:br/>
+        <w:t xml:space="preserve">                SensorManager.</w:t>
+      </w:r>
+      <w:r>
+        <w:rPr>
+          <w:i/>
+          <w:iCs/>
+        </w:rPr>
+        <w:t>SENSOR_DELAY_NORMAL</w:t>
+      </w:r>
+      <w:r>
+        <w:t>);</w:t>
+      </w:r>
+      <w:r>
+        <w:br/>
+      </w:r>
+      <w:r>
+        <w:br/>
+        <w:t xml:space="preserve">        timer = new Timer();</w:t>
+      </w:r>
+      <w:r>
+        <w:br/>
+        <w:t xml:space="preserve">        TimerTask task = new TimerTask() {</w:t>
+      </w:r>
+      <w:r>
+        <w:br/>
+        <w:t xml:space="preserve">            @Override</w:t>
+      </w:r>
+      <w:r>
+        <w:br/>
+        <w:t xml:space="preserve">            public void run() {</w:t>
+      </w:r>
+      <w:r>
+        <w:br/>
+        <w:t xml:space="preserve">                runOnUiThread(new Runnable() {</w:t>
+      </w:r>
+      <w:r>
+        <w:br/>
+        <w:t xml:space="preserve">                    @Override</w:t>
+      </w:r>
+      <w:r>
+        <w:br/>
+        <w:t xml:space="preserve">                    public void run() {</w:t>
+      </w:r>
+      <w:r>
+        <w:br/>
+        <w:t xml:space="preserve">                        showInfo();</w:t>
+      </w:r>
+      <w:r>
+        <w:br/>
+        <w:t xml:space="preserve">                    }</w:t>
+      </w:r>
+      <w:r>
+        <w:br/>
+        <w:t xml:space="preserve">                });</w:t>
+      </w:r>
+      <w:r>
+        <w:br/>
+        <w:t xml:space="preserve">            }</w:t>
+      </w:r>
+      <w:r>
+        <w:br/>
+        <w:t xml:space="preserve">        };</w:t>
+      </w:r>
+      <w:r>
+        <w:br/>
+        <w:t xml:space="preserve">        timer.schedule(task, 0, 400);</w:t>
+      </w:r>
+      <w:r>
+        <w:br/>
+        <w:t xml:space="preserve">    }</w:t>
+      </w:r>
+      <w:r>
+        <w:br/>
+      </w:r>
+      <w:r>
+        <w:br/>
+        <w:t xml:space="preserve">    @Override</w:t>
+      </w:r>
+      <w:r>
+        <w:br/>
+        <w:t xml:space="preserve">    protected void onPause() {</w:t>
+      </w:r>
+      <w:r>
+        <w:br/>
+        <w:t xml:space="preserve">        super.onPause();</w:t>
+      </w:r>
+      <w:r>
+        <w:br/>
+        <w:t xml:space="preserve">        sensorManager.unregisterListener(listener);</w:t>
+      </w:r>
+      <w:r>
+        <w:br/>
+        <w:t xml:space="preserve">        timer.cancel();</w:t>
+      </w:r>
+      <w:r>
+        <w:br/>
+        <w:t xml:space="preserve">    }</w:t>
+      </w:r>
+      <w:r>
+        <w:br/>
+      </w:r>
+      <w:r>
+        <w:br/>
+        <w:t xml:space="preserve">    String format(float values[]) {</w:t>
+      </w:r>
+      <w:r>
+        <w:br/>
+        <w:t xml:space="preserve">        return String.</w:t>
+      </w:r>
+      <w:r>
+        <w:rPr>
+          <w:i/>
+          <w:iCs/>
+        </w:rPr>
+        <w:t>format</w:t>
+      </w:r>
+      <w:r>
+        <w:t>("%1$.1f\t\t%2$.1f\t\t%3$.1f", values[0], values[1],</w:t>
+      </w:r>
+      <w:r>
+        <w:br/>
+        <w:t xml:space="preserve">                values[2]);</w:t>
+      </w:r>
+      <w:r>
+        <w:br/>
+        <w:t xml:space="preserve">    }</w:t>
+      </w:r>
+      <w:r>
+        <w:br/>
+      </w:r>
+      <w:r>
+        <w:br/>
+        <w:t xml:space="preserve">    void showInfo() {</w:t>
+      </w:r>
+      <w:r>
+        <w:br/>
+        <w:t xml:space="preserve">        sb.setLength(0);</w:t>
+      </w:r>
+      <w:r>
+        <w:br/>
+        <w:t xml:space="preserve">        sb.append("Rotation speed: " + format(valuesAccelMotion));</w:t>
+      </w:r>
+      <w:r>
+        <w:br/>
+        <w:t xml:space="preserve">        tvText.setText(sb);</w:t>
+      </w:r>
+      <w:r>
+        <w:br/>
+        <w:t xml:space="preserve">    }</w:t>
+      </w:r>
+      <w:r>
+        <w:br/>
+      </w:r>
+      <w:r>
+        <w:br/>
+        <w:t xml:space="preserve">    float[] valuesAccel = new float[3];</w:t>
+      </w:r>
+      <w:r>
+        <w:br/>
+        <w:t xml:space="preserve">    float[] valuesAccelMotion = new float[3];</w:t>
+      </w:r>
+      <w:r>
+        <w:br/>
+        <w:t xml:space="preserve">    float[] valuesAccelGravity = new float[3];</w:t>
+      </w:r>
+      <w:r>
+        <w:br/>
+      </w:r>
+      <w:r>
+        <w:br/>
+        <w:t xml:space="preserve">    SensorEventListener listener = new SensorEventListener() {</w:t>
+      </w:r>
+      <w:r>
+        <w:br/>
+      </w:r>
+      <w:r>
+        <w:br/>
+        <w:t xml:space="preserve">        @Override</w:t>
+      </w:r>
+      <w:r>
+        <w:br/>
+        <w:t xml:space="preserve">        public void onAccuracyChanged(Sensor sensor, int accuracy) {</w:t>
+      </w:r>
+      <w:r>
+        <w:br/>
+        <w:t xml:space="preserve">        }</w:t>
+      </w:r>
+      <w:r>
+        <w:br/>
+      </w:r>
+      <w:r>
+        <w:br/>
+        <w:t xml:space="preserve">        @Override</w:t>
+      </w:r>
+      <w:r>
+        <w:br/>
+        <w:t xml:space="preserve">        public void onSensorChanged(SensorEvent event) {</w:t>
+      </w:r>
+      <w:r>
+        <w:br/>
+        <w:t xml:space="preserve">            switch (event.sensor.getType()) {</w:t>
+      </w:r>
+      <w:r>
+        <w:br/>
+        <w:t xml:space="preserve">                case Sensor.</w:t>
+      </w:r>
+      <w:r>
+        <w:rPr>
+          <w:i/>
+          <w:iCs/>
+        </w:rPr>
+        <w:t>TYPE_ACCELEROMETER</w:t>
+      </w:r>
+      <w:r>
+        <w:t>:</w:t>
+      </w:r>
+      <w:r>
+        <w:br/>
+        <w:t xml:space="preserve">                    for (int i = 0; i &lt; 3; i++) {</w:t>
+      </w:r>
+      <w:r>
+        <w:br/>
+        <w:t xml:space="preserve">                        valuesAccel[i] = event.values[i];</w:t>
+      </w:r>
+      <w:r>
+        <w:br/>
+        <w:t xml:space="preserve">                        valuesAccelGravity[i] = (float) (0.1 * event.values[i] + 0.9 * valuesAccelGravity[i]);</w:t>
+      </w:r>
+      <w:r>
+        <w:br/>
+        <w:t xml:space="preserve">                        valuesAccelMotion[i] = event.values[i]</w:t>
+      </w:r>
+      <w:r>
+        <w:br/>
+        <w:t xml:space="preserve">                                - valuesAccelGravity[i];</w:t>
+      </w:r>
+      <w:r>
+        <w:br/>
+        <w:t xml:space="preserve">                    }</w:t>
+      </w:r>
+      <w:r>
+        <w:br/>
+        <w:t xml:space="preserve">                    break;</w:t>
+      </w:r>
+      <w:r>
+        <w:br/>
+        <w:t xml:space="preserve">            </w:t>
+      </w:r>
+      <w:r>
+        <w:t>}</w:t>
+      </w:r>
+      <w:r>
+        <w:br/>
+        <w:t xml:space="preserve">        }</w:t>
+      </w:r>
+      <w:r>
+        <w:br/>
+        <w:t xml:space="preserve">    };</w:t>
+      </w:r>
+      <w:r>
+        <w:br/>
+        <w:t>}</w:t>
+      </w:r>
     </w:p>
     <w:p>
       <w:pPr>
         <w:pStyle w:val="ad"/>
-        <w:ind w:left="709"/>
-        <w:jc w:val="both"/>
+      </w:pPr>
+      <w:r>
+        <w:lastRenderedPageBreak/>
+        <w:t>4</w:t>
+      </w:r>
+      <w:r>
+        <w:t>.</w:t>
+      </w:r>
+      <w:r>
+        <w:t xml:space="preserve"> Результаты</w:t>
+      </w:r>
+    </w:p>
+    <w:p>
+      <w:pPr>
+        <w:pStyle w:val="ad"/>
+      </w:pPr>
+    </w:p>
+    <w:p>
+      <w:pPr>
+        <w:pStyle w:val="ad"/>
+      </w:pPr>
+    </w:p>
+    <w:p>
+      <w:pPr>
+        <w:pStyle w:val="ad"/>
         <w:rPr>
           <w:caps w:val="0"/>
-          <w:lang w:val="en-US"/>
-        </w:rPr>
-      </w:pPr>
-      <w:r>
-        <w:rPr>
-          <w:caps w:val="0"/>
-        </w:rPr>
-        <w:t>И</w:t>
-      </w:r>
-      <w:r>
-        <w:rPr>
-          <w:caps w:val="0"/>
-        </w:rPr>
-        <w:t>спользование</w:t>
-      </w:r>
-      <w:r>
-        <w:rPr>
-          <w:caps w:val="0"/>
-          <w:lang w:val="en-US"/>
-        </w:rPr>
-        <w:t xml:space="preserve"> </w:t>
-      </w:r>
-      <w:r>
-        <w:rPr>
-          <w:caps w:val="0"/>
-        </w:rPr>
-        <w:t>в</w:t>
-      </w:r>
-      <w:r>
-        <w:rPr>
-          <w:caps w:val="0"/>
-          <w:lang w:val="en-US"/>
-        </w:rPr>
-        <w:t xml:space="preserve"> </w:t>
-      </w:r>
-      <w:r>
-        <w:rPr>
-          <w:caps w:val="0"/>
-          <w:lang w:val="en-US"/>
-        </w:rPr>
-        <w:t xml:space="preserve">xml </w:t>
-      </w:r>
-      <w:r>
-        <w:rPr>
-          <w:caps w:val="0"/>
-        </w:rPr>
-        <w:t>файле</w:t>
-      </w:r>
-      <w:r>
-        <w:rPr>
-          <w:caps w:val="0"/>
-          <w:lang w:val="en-US"/>
-        </w:rPr>
-        <w:t>:</w:t>
-      </w:r>
-    </w:p>
-    <w:p>
-      <w:pPr>
-        <w:pStyle w:val="af"/>
-        <w:rPr>
-          <w:caps/>
-        </w:rPr>
-      </w:pPr>
-    </w:p>
-    <w:p>
-      <w:pPr>
-        <w:pStyle w:val="af"/>
-        <w:jc w:val="left"/>
-      </w:pPr>
-      <w:r>
-        <w:t>&lt;ImageView</w:t>
-      </w:r>
-      <w:r>
-        <w:br/>
-        <w:t xml:space="preserve">    android:id="@+id/imageView"</w:t>
-      </w:r>
-      <w:r>
-        <w:br/>
-        <w:t xml:space="preserve">    android:layout_width="195dp"</w:t>
-      </w:r>
-      <w:r>
-        <w:br/>
-        <w:t xml:space="preserve">    android:layout_height="match_parent"</w:t>
-      </w:r>
-      <w:r>
-        <w:br/>
-        <w:t xml:space="preserve">    android:layout_centerHorizontal="true"</w:t>
-      </w:r>
-      <w:r>
-        <w:br/>
-        <w:t xml:space="preserve">    android:layout_centerVertical="true"</w:t>
-      </w:r>
-      <w:r>
-        <w:br/>
-        <w:t xml:space="preserve">    android:layout_margin="5dp"</w:t>
-      </w:r>
-      <w:r>
-        <w:br/>
-        <w:t xml:space="preserve">    android:padding="5dp"</w:t>
-      </w:r>
-      <w:r>
-        <w:br/>
-        <w:t xml:space="preserve">    app:srcCompat</w:t>
-      </w:r>
-      <w:r>
-        <w:t>="@drawable/first"</w:t>
-      </w:r>
-      <w:r>
-        <w:t>/&gt;</w:t>
-      </w:r>
-      <w:r>
-        <w:br/>
-      </w:r>
-      <w:r>
-        <w:br/>
-        <w:t>&lt;ImageView</w:t>
-      </w:r>
-      <w:bookmarkStart w:id="0" w:name="_GoBack"/>
-      <w:bookmarkEnd w:id="0"/>
-      <w:r>
-        <w:br/>
-        <w:t xml:space="preserve">    android:id="@+id/imageView2"</w:t>
-      </w:r>
-      <w:r>
-        <w:br/>
-        <w:t xml:space="preserve">    android:layout_width="195dp"</w:t>
-      </w:r>
-      <w:r>
-        <w:br/>
-        <w:t xml:space="preserve">    android:layout_height="match_parent"</w:t>
-      </w:r>
-      <w:r>
-        <w:br/>
-      </w:r>
-      <w:r>
-        <w:lastRenderedPageBreak/>
-        <w:t xml:space="preserve">    android:layout_centerHorizontal="true"</w:t>
-      </w:r>
-      <w:r>
-        <w:br/>
-        <w:t xml:space="preserve">    android:layout_centerVertical="true"</w:t>
-      </w:r>
-      <w:r>
-        <w:br/>
-        <w:t xml:space="preserve">    android:layout_margin="5dp"</w:t>
-      </w:r>
-      <w:r>
-        <w:br/>
-        <w:t xml:space="preserve">    android:padding="5dp"</w:t>
-      </w:r>
-      <w:r>
-        <w:br/>
-        <w:t xml:space="preserve">    app:srcCompat="@drawable/second" /&gt;</w:t>
-      </w:r>
-    </w:p>
-    <w:p>
-      <w:pPr>
-        <w:pStyle w:val="ad"/>
-        <w:jc w:val="both"/>
-        <w:rPr>
-          <w:caps w:val="0"/>
-          <w:lang w:val="en-US"/>
-        </w:rPr>
-      </w:pPr>
-    </w:p>
-    <w:p>
-      <w:pPr>
-        <w:pStyle w:val="ad"/>
-      </w:pPr>
-      <w:r>
-        <w:t>4</w:t>
-      </w:r>
-      <w:r>
-        <w:t>.</w:t>
-      </w:r>
-      <w:r>
-        <w:t xml:space="preserve"> Результаты</w:t>
-      </w:r>
-    </w:p>
-    <w:p>
-      <w:pPr>
-        <w:pStyle w:val="ad"/>
-      </w:pPr>
-    </w:p>
-    <w:p>
-      <w:pPr>
-        <w:pStyle w:val="ad"/>
-        <w:rPr>
-          <w:caps w:val="0"/>
-        </w:rPr>
-      </w:pPr>
-      <w:r>
-        <w:rPr>
-          <w:caps w:val="0"/>
+        </w:rPr>
+      </w:pPr>
+      <w:r>
+        <w:rPr>
           <w:noProof/>
         </w:rPr>
         <w:drawing>
           <wp:inline distT="0" distB="0" distL="0" distR="0">
-            <wp:extent cx="2112481" cy="3755350"/>
-            <wp:effectExtent l="0" t="0" r="2540" b="0"/>
-            <wp:docPr id="1" name="Рисунок 1"/>
+            <wp:extent cx="2000250" cy="3556000"/>
+            <wp:effectExtent l="0" t="0" r="0" b="6350"/>
+            <wp:docPr id="3" name="Рисунок 3" descr="C:\Users\nik4e\AppData\Local\Microsoft\Windows\INetCache\Content.Word\Screenshot_2020-05-12-21-00-01.png"/>
             <wp:cNvGraphicFramePr>
               <a:graphicFrameLocks xmlns:a="http://schemas.openxmlformats.org/drawingml/2006/main" noChangeAspect="1"/>
             </wp:cNvGraphicFramePr>
@@ -1401,8 +1346,10 @@
               <a:graphicData uri="http://schemas.openxmlformats.org/drawingml/2006/picture">
                 <pic:pic xmlns:pic="http://schemas.openxmlformats.org/drawingml/2006/picture">
                   <pic:nvPicPr>
-                    <pic:cNvPr id="1" name="Screenshot_1589298277.png"/>
-                    <pic:cNvPicPr/>
+                    <pic:cNvPr id="0" name="Picture 3" descr="C:\Users\nik4e\AppData\Local\Microsoft\Windows\INetCache\Content.Word\Screenshot_2020-05-12-21-00-01.png"/>
+                    <pic:cNvPicPr>
+                      <a:picLocks noChangeAspect="1" noChangeArrowheads="1"/>
+                    </pic:cNvPicPr>
                   </pic:nvPicPr>
                   <pic:blipFill>
                     <a:blip r:embed="rId8" cstate="print">
@@ -1412,18 +1359,23 @@
                         </a:ext>
                       </a:extLst>
                     </a:blip>
+                    <a:srcRect/>
                     <a:stretch>
                       <a:fillRect/>
                     </a:stretch>
                   </pic:blipFill>
-                  <pic:spPr>
+                  <pic:spPr bwMode="auto">
                     <a:xfrm>
                       <a:off x="0" y="0"/>
-                      <a:ext cx="2119828" cy="3768410"/>
+                      <a:ext cx="2017709" cy="3587038"/>
                     </a:xfrm>
                     <a:prstGeom prst="rect">
                       <a:avLst/>
                     </a:prstGeom>
+                    <a:noFill/>
+                    <a:ln>
+                      <a:noFill/>
+                    </a:ln>
                   </pic:spPr>
                 </pic:pic>
               </a:graphicData>
@@ -1454,6 +1406,121 @@
           <w:rFonts w:cs="Times New Roman"/>
           <w:szCs w:val="28"/>
         </w:rPr>
+        <w:t>Рисунок 4.1</w:t>
+      </w:r>
+      <w:r>
+        <w:rPr>
+          <w:rFonts w:cs="Times New Roman"/>
+          <w:szCs w:val="28"/>
+        </w:rPr>
+        <w:t xml:space="preserve"> – Результат работы приложения при движении</w:t>
+      </w:r>
+      <w:r>
+        <w:t xml:space="preserve"> </w:t>
+      </w:r>
+      <w:r>
+        <w:t>телефона</w:t>
+      </w:r>
+    </w:p>
+    <w:p>
+      <w:pPr>
+        <w:pStyle w:val="ad"/>
+        <w:rPr>
+          <w:caps w:val="0"/>
+        </w:rPr>
+      </w:pPr>
+    </w:p>
+    <w:p>
+      <w:pPr>
+        <w:pStyle w:val="ad"/>
+        <w:rPr>
+          <w:caps w:val="0"/>
+        </w:rPr>
+      </w:pPr>
+    </w:p>
+    <w:p>
+      <w:pPr>
+        <w:pStyle w:val="ad"/>
+        <w:rPr>
+          <w:caps w:val="0"/>
+        </w:rPr>
+      </w:pPr>
+      <w:r>
+        <w:rPr>
+          <w:noProof/>
+        </w:rPr>
+        <w:drawing>
+          <wp:inline distT="0" distB="0" distL="0" distR="0">
+            <wp:extent cx="2047875" cy="3640668"/>
+            <wp:effectExtent l="0" t="0" r="0" b="0"/>
+            <wp:docPr id="2" name="Рисунок 2" descr="C:\Users\nik4e\AppData\Local\Microsoft\Windows\INetCache\Content.Word\Screenshot_2020-05-12-21-00-22.png"/>
+            <wp:cNvGraphicFramePr>
+              <a:graphicFrameLocks xmlns:a="http://schemas.openxmlformats.org/drawingml/2006/main" noChangeAspect="1"/>
+            </wp:cNvGraphicFramePr>
+            <a:graphic xmlns:a="http://schemas.openxmlformats.org/drawingml/2006/main">
+              <a:graphicData uri="http://schemas.openxmlformats.org/drawingml/2006/picture">
+                <pic:pic xmlns:pic="http://schemas.openxmlformats.org/drawingml/2006/picture">
+                  <pic:nvPicPr>
+                    <pic:cNvPr id="0" name="Picture 1" descr="C:\Users\nik4e\AppData\Local\Microsoft\Windows\INetCache\Content.Word\Screenshot_2020-05-12-21-00-22.png"/>
+                    <pic:cNvPicPr>
+                      <a:picLocks noChangeAspect="1" noChangeArrowheads="1"/>
+                    </pic:cNvPicPr>
+                  </pic:nvPicPr>
+                  <pic:blipFill>
+                    <a:blip r:embed="rId9" cstate="print">
+                      <a:extLst>
+                        <a:ext uri="{28A0092B-C50C-407E-A947-70E740481C1C}">
+                          <a14:useLocalDpi xmlns:a14="http://schemas.microsoft.com/office/drawing/2010/main" val="0"/>
+                        </a:ext>
+                      </a:extLst>
+                    </a:blip>
+                    <a:srcRect/>
+                    <a:stretch>
+                      <a:fillRect/>
+                    </a:stretch>
+                  </pic:blipFill>
+                  <pic:spPr bwMode="auto">
+                    <a:xfrm>
+                      <a:off x="0" y="0"/>
+                      <a:ext cx="2051433" cy="3646993"/>
+                    </a:xfrm>
+                    <a:prstGeom prst="rect">
+                      <a:avLst/>
+                    </a:prstGeom>
+                    <a:noFill/>
+                    <a:ln>
+                      <a:noFill/>
+                    </a:ln>
+                  </pic:spPr>
+                </pic:pic>
+              </a:graphicData>
+            </a:graphic>
+          </wp:inline>
+        </w:drawing>
+      </w:r>
+    </w:p>
+    <w:p>
+      <w:pPr>
+        <w:pStyle w:val="ad"/>
+        <w:rPr>
+          <w:caps w:val="0"/>
+        </w:rPr>
+      </w:pPr>
+    </w:p>
+    <w:p>
+      <w:pPr>
+        <w:ind w:firstLine="709"/>
+        <w:jc w:val="center"/>
+        <w:rPr>
+          <w:rFonts w:cs="Times New Roman"/>
+          <w:szCs w:val="28"/>
+        </w:rPr>
+      </w:pPr>
+      <w:r>
+        <w:rPr>
+          <w:rFonts w:cs="Times New Roman"/>
+          <w:szCs w:val="28"/>
+        </w:rPr>
         <w:t xml:space="preserve">Рисунок </w:t>
       </w:r>
       <w:r>
@@ -1475,32 +1542,23 @@
           <w:rFonts w:cs="Times New Roman"/>
           <w:szCs w:val="28"/>
         </w:rPr>
-        <w:t>1</w:t>
-      </w:r>
-      <w:r>
-        <w:rPr>
-          <w:rFonts w:cs="Times New Roman"/>
-          <w:szCs w:val="28"/>
-        </w:rPr>
-        <w:t xml:space="preserve"> – Результат выполнения задания</w:t>
+        <w:t>2 – Результат работы</w:t>
       </w:r>
       <w:r>
         <w:t xml:space="preserve"> </w:t>
       </w:r>
-    </w:p>
-    <w:p>
-      <w:pPr>
-        <w:rPr>
-          <w:rFonts w:cs="Times New Roman"/>
-          <w:szCs w:val="28"/>
-        </w:rPr>
-      </w:pPr>
+      <w:r>
+        <w:t>приложения, когда телефон лежит и не двигается</w:t>
+      </w:r>
+      <w:bookmarkStart w:id="0" w:name="_GoBack"/>
+      <w:bookmarkEnd w:id="0"/>
     </w:p>
     <w:p>
       <w:pPr>
         <w:pStyle w:val="ad"/>
       </w:pPr>
       <w:r>
+        <w:lastRenderedPageBreak/>
         <w:t>5</w:t>
       </w:r>
       <w:r>
@@ -1538,59 +1596,22 @@
           <w:rFonts w:cs="Times New Roman"/>
           <w:szCs w:val="28"/>
         </w:rPr>
-        <w:t>аторной работы был</w:t>
-      </w:r>
-      <w:r>
-        <w:rPr>
-          <w:rFonts w:cs="Times New Roman"/>
-          <w:szCs w:val="28"/>
-        </w:rPr>
-        <w:t>а</w:t>
-      </w:r>
-      <w:r>
-        <w:rPr>
-          <w:rFonts w:cs="Times New Roman"/>
-          <w:szCs w:val="28"/>
-        </w:rPr>
-        <w:t xml:space="preserve"> </w:t>
-      </w:r>
-      <w:r>
-        <w:rPr>
-          <w:rFonts w:cs="Times New Roman"/>
-          <w:szCs w:val="28"/>
-        </w:rPr>
-        <w:t>изучена организация</w:t>
-      </w:r>
-      <w:r>
-        <w:rPr>
-          <w:rFonts w:cs="Times New Roman"/>
-          <w:szCs w:val="28"/>
-        </w:rPr>
-        <w:t xml:space="preserve"> хранения различных типо</w:t>
-      </w:r>
-      <w:r>
-        <w:rPr>
-          <w:rFonts w:cs="Times New Roman"/>
-          <w:szCs w:val="28"/>
-        </w:rPr>
-        <w:t>в ресурсов приложения Android, а также были исследованы</w:t>
-      </w:r>
-      <w:r>
-        <w:rPr>
-          <w:rFonts w:cs="Times New Roman"/>
-          <w:szCs w:val="28"/>
-        </w:rPr>
-        <w:t xml:space="preserve"> возможности их использования.</w:t>
-      </w:r>
-    </w:p>
-    <w:p>
-      <w:pPr>
-        <w:ind w:firstLine="709"/>
-        <w:rPr>
-          <w:rFonts w:cs="Times New Roman"/>
-          <w:szCs w:val="28"/>
-        </w:rPr>
-      </w:pPr>
+        <w:t xml:space="preserve">аторной работы был </w:t>
+      </w:r>
+      <w:r>
+        <w:rPr>
+          <w:rFonts w:cs="Times New Roman"/>
+          <w:szCs w:val="28"/>
+        </w:rPr>
+        <w:t>исследован процесс</w:t>
+      </w:r>
+      <w:r>
+        <w:rPr>
+          <w:rFonts w:cs="Times New Roman"/>
+          <w:szCs w:val="28"/>
+        </w:rPr>
+        <w:t xml:space="preserve"> разработки практического мобильного приложения с использованием датчиков.</w:t>
+      </w:r>
     </w:p>
     <w:sectPr>
       <w:type w:val="continuous"/>
@@ -4047,7 +4068,7 @@
     <w:lsdException w:name="Table Web 2" w:semiHidden="1" w:unhideWhenUsed="1"/>
     <w:lsdException w:name="Table Web 3" w:semiHidden="1" w:unhideWhenUsed="1"/>
     <w:lsdException w:name="Balloon Text" w:semiHidden="1" w:unhideWhenUsed="1"/>
-    <w:lsdException w:name="Table Grid" w:uiPriority="39"/>
+    <w:lsdException w:name="Table Grid" w:uiPriority="59"/>
     <w:lsdException w:name="Table Theme" w:semiHidden="1" w:unhideWhenUsed="1"/>
     <w:lsdException w:name="Placeholder Text" w:semiHidden="1"/>
     <w:lsdException w:name="No Spacing" w:uiPriority="1" w:qFormat="1"/>
@@ -4440,7 +4461,7 @@
   <w:style w:type="table" w:styleId="ac">
     <w:name w:val="Table Grid"/>
     <w:basedOn w:val="a1"/>
-    <w:uiPriority w:val="39"/>
+    <w:uiPriority w:val="59"/>
     <w:rsid w:val="00C54E84"/>
     <w:pPr>
       <w:spacing w:after="0" w:line="240" w:lineRule="auto"/>
@@ -4919,7 +4940,7 @@
 </file>
 
 <file path=customXml/itemProps1.xml><?xml version="1.0" encoding="utf-8"?>
-<ds:datastoreItem xmlns:ds="http://schemas.openxmlformats.org/officeDocument/2006/customXml" ds:itemID="{4D5F640E-0C2F-4BB6-9E7D-B7ECC687B5E7}">
+<ds:datastoreItem xmlns:ds="http://schemas.openxmlformats.org/officeDocument/2006/customXml" ds:itemID="{075DBDE6-3BDA-4988-804D-B2B055A96FC7}">
   <ds:schemaRefs>
     <ds:schemaRef ds:uri="http://schemas.openxmlformats.org/officeDocument/2006/bibliography"/>
   </ds:schemaRefs>

</xml_diff>